<commit_message>
Updated the assignment for Project 3 and also created the teams.txt file
Updated progress on the Assignment to turn in for Project 3 and also copied the txt file for teams that also needs submitted as well for a grade.
</commit_message>
<xml_diff>
--- a/Computer_Engineering_CEG/4430_Cyber_Network_Security/Projects/Project3/Project_3_Undergraduate_CameronWFox.docx
+++ b/Computer_Engineering_CEG/4430_Cyber_Network_Security/Projects/Project3/Project_3_Undergraduate_CameronWFox.docx
@@ -151,8 +151,6 @@
       <w:r>
         <w:t xml:space="preserve">Each team member needs to submit a list of all team members. </w:t>
       </w:r>
-      <w:bookmarkStart w:id="0" w:name="_GoBack"/>
-      <w:bookmarkEnd w:id="0"/>
     </w:p>
     <w:p>
       <w:r>
@@ -240,6 +238,77 @@
       </w:r>
     </w:p>
     <w:p>
+      <w:r>
+        <w:t xml:space="preserve">Answer Question 1: </w:t>
+      </w:r>
+      <w:r>
+        <w:t>The directory (the path) in the server that stores the uploaded image is under:</w:t>
+      </w:r>
+    </w:p>
+    <w:p>
+      <w:proofErr w:type="spellStart"/>
+      <w:r>
+        <w:t>src</w:t>
+      </w:r>
+      <w:proofErr w:type="spellEnd"/>
+      <w:r>
+        <w:t>= /images/4_3_2_profile_image.php</w:t>
+      </w:r>
+    </w:p>
+    <w:p>
+      <w:r>
+        <w:t>As shown in the snip of source code below.</w:t>
+      </w:r>
+    </w:p>
+    <w:p>
+      <w:r>
+        <w:rPr>
+          <w:noProof/>
+        </w:rPr>
+        <w:drawing>
+          <wp:inline distT="0" distB="0" distL="0" distR="0" wp14:anchorId="30B8FA5F" wp14:editId="0B293425">
+            <wp:extent cx="5943600" cy="1084580"/>
+            <wp:effectExtent l="0" t="0" r="0" b="1270"/>
+            <wp:docPr id="1" name="Picture 1"/>
+            <wp:cNvGraphicFramePr>
+              <a:graphicFrameLocks xmlns:a="http://schemas.openxmlformats.org/drawingml/2006/main" noChangeAspect="1"/>
+            </wp:cNvGraphicFramePr>
+            <a:graphic xmlns:a="http://schemas.openxmlformats.org/drawingml/2006/main">
+              <a:graphicData uri="http://schemas.openxmlformats.org/drawingml/2006/picture">
+                <pic:pic xmlns:pic="http://schemas.openxmlformats.org/drawingml/2006/picture">
+                  <pic:nvPicPr>
+                    <pic:cNvPr id="1" name="Project 3 Question 1.png"/>
+                    <pic:cNvPicPr/>
+                  </pic:nvPicPr>
+                  <pic:blipFill>
+                    <a:blip r:embed="rId5" cstate="print">
+                      <a:extLst>
+                        <a:ext uri="{28A0092B-C50C-407E-A947-70E740481C1C}">
+                          <a14:useLocalDpi xmlns:a14="http://schemas.microsoft.com/office/drawing/2010/main" val="0"/>
+                        </a:ext>
+                      </a:extLst>
+                    </a:blip>
+                    <a:stretch>
+                      <a:fillRect/>
+                    </a:stretch>
+                  </pic:blipFill>
+                  <pic:spPr>
+                    <a:xfrm>
+                      <a:off x="0" y="0"/>
+                      <a:ext cx="5943600" cy="1084580"/>
+                    </a:xfrm>
+                    <a:prstGeom prst="rect">
+                      <a:avLst/>
+                    </a:prstGeom>
+                  </pic:spPr>
+                </pic:pic>
+              </a:graphicData>
+            </a:graphic>
+          </wp:inline>
+        </w:drawing>
+      </w:r>
+    </w:p>
+    <w:p>
       <w:pPr>
         <w:pStyle w:val="ListParagraph"/>
         <w:numPr>
@@ -268,6 +337,13 @@
       <w:r>
         <w:t xml:space="preserve"> points)</w:t>
       </w:r>
+      <w:bookmarkStart w:id="0" w:name="_GoBack"/>
+      <w:bookmarkEnd w:id="0"/>
+    </w:p>
+    <w:p>
+      <w:r>
+        <w:t xml:space="preserve">Answer Question 2: </w:t>
+      </w:r>
     </w:p>
     <w:p>
       <w:pPr>
@@ -321,6 +397,11 @@
       </w:r>
     </w:p>
     <w:p>
+      <w:r>
+        <w:t xml:space="preserve">Answer Question 3: </w:t>
+      </w:r>
+    </w:p>
+    <w:p>
       <w:pPr>
         <w:pStyle w:val="ListParagraph"/>
         <w:numPr>
@@ -383,6 +464,11 @@
       </w:r>
     </w:p>
     <w:p>
+      <w:r>
+        <w:t xml:space="preserve">Answer Question 4: </w:t>
+      </w:r>
+    </w:p>
+    <w:p>
       <w:pPr>
         <w:pStyle w:val="ListParagraph"/>
         <w:numPr>
@@ -391,6 +477,7 @@
         </w:numPr>
       </w:pPr>
       <w:r>
+        <w:lastRenderedPageBreak/>
         <w:t>Mitigation</w:t>
       </w:r>
       <w:r>
@@ -422,6 +509,11 @@
       </w:r>
     </w:p>
     <w:p>
+      <w:r>
+        <w:t xml:space="preserve">Answer Question 5a: </w:t>
+      </w:r>
+    </w:p>
+    <w:p>
       <w:pPr>
         <w:pStyle w:val="ListParagraph"/>
         <w:numPr>
@@ -471,6 +563,11 @@
         <w:t xml:space="preserve">”. </w:t>
       </w:r>
     </w:p>
+    <w:p>
+      <w:r>
+        <w:t xml:space="preserve">Answer Question 5b: </w:t>
+      </w:r>
+    </w:p>
     <w:p/>
     <w:p>
       <w:pPr>
@@ -501,7 +598,7 @@
           <w:numId w:val="7"/>
         </w:numPr>
       </w:pPr>
-      <w:hyperlink r:id="rId5" w:history="1">
+      <w:hyperlink r:id="rId6" w:history="1">
         <w:r>
           <w:rPr>
             <w:rStyle w:val="Hyperlink"/>
@@ -521,7 +618,7 @@
       <w:r>
         <w:t xml:space="preserve">PHP $_FILES: </w:t>
       </w:r>
-      <w:hyperlink r:id="rId6" w:history="1">
+      <w:hyperlink r:id="rId7" w:history="1">
         <w:r>
           <w:rPr>
             <w:rStyle w:val="Hyperlink"/>
@@ -1651,6 +1748,18 @@
       <w:shd w:val="clear" w:color="auto" w:fill="E1DFDD"/>
     </w:rPr>
   </w:style>
+  <w:style w:type="character" w:styleId="FollowedHyperlink">
+    <w:name w:val="FollowedHyperlink"/>
+    <w:basedOn w:val="DefaultParagraphFont"/>
+    <w:uiPriority w:val="99"/>
+    <w:semiHidden/>
+    <w:unhideWhenUsed/>
+    <w:rsid w:val="006520B0"/>
+    <w:rPr>
+      <w:color w:val="954F72" w:themeColor="followedHyperlink"/>
+      <w:u w:val="single"/>
+    </w:rPr>
+  </w:style>
 </w:styles>
 </file>
 

</xml_diff>